<commit_message>
Lab files title updates
Lab files title updates
</commit_message>
<xml_diff>
--- a/Labfiles/Starter/DP-201.3/DP-201-Lab03_Ex01_Ta02.docx
+++ b/Labfiles/Starter/DP-201.3/DP-201-Lab03_Ex01_Ta02.docx
@@ -76,8 +76,10 @@
         <w:rPr>
           <w:rFonts w:eastAsiaTheme="minorHAnsi"/>
         </w:rPr>
-        <w:t>2</w:t>
-      </w:r>
+        <w:t>3</w:t>
+      </w:r>
+      <w:bookmarkStart w:id="0" w:name="_GoBack"/>
+      <w:bookmarkEnd w:id="0"/>
       <w:r>
         <w:rPr>
           <w:rFonts w:eastAsiaTheme="minorHAnsi"/>
@@ -121,17 +123,8 @@
           <w:rFonts w:ascii="Segoe UI" w:hAnsi="Segoe UI" w:cs="Segoe UI"/>
           <w:b/>
         </w:rPr>
-        <w:t>Exercise</w:t>
-      </w:r>
-      <w:r>
-        <w:rPr>
-          <w:rFonts w:ascii="Segoe UI" w:hAnsi="Segoe UI" w:cs="Segoe UI"/>
-          <w:b/>
-        </w:rPr>
-        <w:t xml:space="preserve"> 1</w:t>
-      </w:r>
-      <w:bookmarkStart w:id="0" w:name="_GoBack"/>
-      <w:bookmarkEnd w:id="0"/>
+        <w:t>Exercise 1</w:t>
+      </w:r>
     </w:p>
     <w:p>
       <w:pPr>

</xml_diff>